<commit_message>
updated for spring 2022
</commit_message>
<xml_diff>
--- a/CD_Session3.docx
+++ b/CD_Session3.docx
@@ -1,15 +1,13 @@
 
 <file path=word/document.xml><?xml version="1.0" encoding="utf-8"?>
-<w:document xmlns:wpc="http://schemas.microsoft.com/office/word/2010/wordprocessingCanvas" xmlns:cx="http://schemas.microsoft.com/office/drawing/2014/chartex" xmlns:cx1="http://schemas.microsoft.com/office/drawing/2015/9/8/chartex" xmlns:cx2="http://schemas.microsoft.com/office/drawing/2015/10/21/chartex" xmlns:cx3="http://schemas.microsoft.com/office/drawing/2016/5/9/chartex" xmlns:cx4="http://schemas.microsoft.com/office/drawing/2016/5/10/chartex" xmlns:cx5="http://schemas.microsoft.com/office/drawing/2016/5/11/chartex" xmlns:cx6="http://schemas.microsoft.com/office/drawing/2016/5/12/chartex" xmlns:cx7="http://schemas.microsoft.com/office/drawing/2016/5/13/chartex" xmlns:cx8="http://schemas.microsoft.com/office/drawing/2016/5/14/chartex" xmlns:mc="http://schemas.openxmlformats.org/markup-compatibility/2006" xmlns:aink="http://schemas.microsoft.com/office/drawing/2016/ink" xmlns:am3d="http://schemas.microsoft.com/office/drawing/2017/model3d" xmlns:o="urn:schemas-microsoft-com:office:office" xmlns:r="http://schemas.openxmlformats.org/officeDocument/2006/relationships" xmlns:m="http://schemas.openxmlformats.org/officeDocument/2006/math" xmlns:v="urn:schemas-microsoft-com:vml" xmlns:wp14="http://schemas.microsoft.com/office/word/2010/wordprocessingDrawing" xmlns:wp="http://schemas.openxmlformats.org/drawingml/2006/wordprocessingDrawing" xmlns:w10="urn:schemas-microsoft-com:office:word" xmlns:w="http://schemas.openxmlformats.org/wordprocessingml/2006/main" xmlns:w14="http://schemas.microsoft.com/office/word/2010/wordml" xmlns:w15="http://schemas.microsoft.com/office/word/2012/wordml" xmlns:w16cid="http://schemas.microsoft.com/office/word/2016/wordml/cid" xmlns:w16se="http://schemas.microsoft.com/office/word/2015/wordml/symex" xmlns:wpg="http://schemas.microsoft.com/office/word/2010/wordprocessingGroup" xmlns:wpi="http://schemas.microsoft.com/office/word/2010/wordprocessingInk" xmlns:wne="http://schemas.microsoft.com/office/word/2006/wordml" xmlns:wps="http://schemas.microsoft.com/office/word/2010/wordprocessingShape" mc:Ignorable="w14 w15 w16se w16cid wp14">
+<w:document xmlns:wpc="http://schemas.microsoft.com/office/word/2010/wordprocessingCanvas" xmlns:cx="http://schemas.microsoft.com/office/drawing/2014/chartex" xmlns:cx1="http://schemas.microsoft.com/office/drawing/2015/9/8/chartex" xmlns:cx2="http://schemas.microsoft.com/office/drawing/2015/10/21/chartex" xmlns:cx3="http://schemas.microsoft.com/office/drawing/2016/5/9/chartex" xmlns:cx4="http://schemas.microsoft.com/office/drawing/2016/5/10/chartex" xmlns:cx5="http://schemas.microsoft.com/office/drawing/2016/5/11/chartex" xmlns:cx6="http://schemas.microsoft.com/office/drawing/2016/5/12/chartex" xmlns:cx7="http://schemas.microsoft.com/office/drawing/2016/5/13/chartex" xmlns:cx8="http://schemas.microsoft.com/office/drawing/2016/5/14/chartex" xmlns:mc="http://schemas.openxmlformats.org/markup-compatibility/2006" xmlns:aink="http://schemas.microsoft.com/office/drawing/2016/ink" xmlns:am3d="http://schemas.microsoft.com/office/drawing/2017/model3d" xmlns:o="urn:schemas-microsoft-com:office:office" xmlns:r="http://schemas.openxmlformats.org/officeDocument/2006/relationships" xmlns:m="http://schemas.openxmlformats.org/officeDocument/2006/math" xmlns:v="urn:schemas-microsoft-com:vml" xmlns:wp14="http://schemas.microsoft.com/office/word/2010/wordprocessingDrawing" xmlns:wp="http://schemas.openxmlformats.org/drawingml/2006/wordprocessingDrawing" xmlns:w10="urn:schemas-microsoft-com:office:word" xmlns:w="http://schemas.openxmlformats.org/wordprocessingml/2006/main" xmlns:w14="http://schemas.microsoft.com/office/word/2010/wordml" xmlns:w15="http://schemas.microsoft.com/office/word/2012/wordml" xmlns:w16cex="http://schemas.microsoft.com/office/word/2018/wordml/cex" xmlns:w16cid="http://schemas.microsoft.com/office/word/2016/wordml/cid" xmlns:w16="http://schemas.microsoft.com/office/word/2018/wordml" xmlns:w16se="http://schemas.microsoft.com/office/word/2015/wordml/symex" xmlns:wpg="http://schemas.microsoft.com/office/word/2010/wordprocessingGroup" xmlns:wpi="http://schemas.microsoft.com/office/word/2010/wordprocessingInk" xmlns:wne="http://schemas.microsoft.com/office/word/2006/wordml" xmlns:wps="http://schemas.microsoft.com/office/word/2010/wordprocessingShape" mc:Ignorable="w14 w15 w16se w16cid w16 w16cex wp14">
   <w:body>
     <w:p>
       <w:pPr>
         <w:pStyle w:val="Heading1"/>
       </w:pPr>
       <w:bookmarkStart w:id="0" w:name="_Hlk22738194"/>
-      <w:bookmarkStart w:id="1" w:name="_GoBack"/>
       <w:bookmarkEnd w:id="0"/>
-      <w:bookmarkEnd w:id="1"/>
       <w:r>
         <w:t>Introduction to</w:t>
       </w:r>
@@ -259,7 +257,7 @@
     </w:p>
     <w:p>
       <w:r>
-        <w:t>To make matters worse, all the tools to do all th</w:t>
+        <w:t>To make matters worse, all the tools to do th</w:t>
       </w:r>
       <w:r>
         <w:t>is</w:t>
@@ -654,7 +652,13 @@
         <w:t xml:space="preserve"> your</w:t>
       </w:r>
       <w:r>
-        <w:t xml:space="preserve"> message may not stay encrypted after it reaches the server</w:t>
+        <w:t xml:space="preserve"> message may not stay encrypted after </w:t>
+      </w:r>
+      <w:r>
+        <w:t>reaching</w:t>
+      </w:r>
+      <w:r>
+        <w:t xml:space="preserve"> the server</w:t>
       </w:r>
       <w:r>
         <w:t>. T</w:t>
@@ -852,7 +856,7 @@
       </w:r>
       <w:r>
         <w:lastRenderedPageBreak/>
-        <w:t>without ever using an HTML document.  However, typically HTTP protocol is used to bring down an HTML document from a server to the browser.</w:t>
+        <w:t>without ever using an HTML document. However, typically HTTP protocol is used to bring down an HTML document from a server to the browser.</w:t>
       </w:r>
     </w:p>
     <w:p>
@@ -881,7 +885,7 @@
         <w:t>scenes</w:t>
       </w:r>
       <w:r>
-        <w:t xml:space="preserve">. So, HTTP is HTTP/TCP/IP.  In this paradigm, </w:t>
+        <w:t xml:space="preserve">. So, HTTP is HTTP/TCP/IP. In this paradigm, </w:t>
       </w:r>
       <w:r>
         <w:t xml:space="preserve">the </w:t>
@@ -960,10 +964,10 @@
             <v:path o:extrusionok="f" gradientshapeok="t" o:connecttype="rect"/>
             <o:lock v:ext="edit" aspectratio="t"/>
           </v:shapetype>
-          <v:shape id="_x0000_i1025" type="#_x0000_t75" style="width:434.4pt;height:283.25pt" o:ole="">
+          <v:shape id="_x0000_i1025" type="#_x0000_t75" style="width:434.9pt;height:283.2pt" o:ole="">
             <v:imagedata r:id="rId11" o:title=""/>
           </v:shape>
-          <o:OLEObject Type="Embed" ProgID="Visio.Drawing.15" ShapeID="_x0000_i1025" DrawAspect="Content" ObjectID="_1697877031" r:id="rId12"/>
+          <o:OLEObject Type="Embed" ProgID="Visio.Drawing.15" ShapeID="_x0000_i1025" DrawAspect="Content" ObjectID="_1709636460" r:id="rId12"/>
         </w:object>
       </w:r>
     </w:p>
@@ -2843,27 +2847,7 @@
           <w:sz w:val="18"/>
           <w:szCs w:val="18"/>
         </w:rPr>
-        <w:t xml:space="preserve">        background-color: #</w:t>
-      </w:r>
-      <w:proofErr w:type="spellStart"/>
-      <w:r>
-        <w:rPr>
-          <w:rFonts w:ascii="Menlo" w:eastAsia="Menlo" w:hAnsi="Menlo" w:cs="Menlo"/>
-          <w:color w:val="000000" w:themeColor="text1"/>
-          <w:sz w:val="18"/>
-          <w:szCs w:val="18"/>
-        </w:rPr>
-        <w:t>fdfdff</w:t>
-      </w:r>
-      <w:proofErr w:type="spellEnd"/>
-      <w:r>
-        <w:rPr>
-          <w:rFonts w:ascii="Menlo" w:eastAsia="Menlo" w:hAnsi="Menlo" w:cs="Menlo"/>
-          <w:color w:val="000000" w:themeColor="text1"/>
-          <w:sz w:val="18"/>
-          <w:szCs w:val="18"/>
-        </w:rPr>
-        <w:t>;</w:t>
+        <w:t xml:space="preserve">        background-color: #fdfdff;</w:t>
       </w:r>
     </w:p>
     <w:p>
@@ -4621,451 +4605,458 @@
       <w:r>
         <w:t xml:space="preserve">        background-color: #</w:t>
       </w:r>
+      <w:proofErr w:type="gramStart"/>
+      <w:r>
+        <w:t>fdfdff;.</w:t>
+      </w:r>
+      <w:proofErr w:type="gramEnd"/>
+      <w:r>
+        <w:t xml:space="preserve">        border</w:t>
+      </w:r>
+    </w:p>
+    <w:p>
+      <w:r>
+        <w:t>0280: -radius: 0.5</w:t>
+      </w:r>
+      <w:proofErr w:type="gramStart"/>
+      <w:r>
+        <w:t>em;.</w:t>
+      </w:r>
+      <w:proofErr w:type="gramEnd"/>
+      <w:r>
+        <w:t xml:space="preserve">        box-shadow: 2px 3px 7px 2px </w:t>
+      </w:r>
       <w:proofErr w:type="spellStart"/>
       <w:proofErr w:type="gramStart"/>
       <w:r>
-        <w:t>fdfdff</w:t>
+        <w:t>rgba</w:t>
       </w:r>
       <w:proofErr w:type="spellEnd"/>
       <w:r>
-        <w:t>;.</w:t>
+        <w:t>(</w:t>
       </w:r>
       <w:proofErr w:type="gramEnd"/>
       <w:r>
-        <w:t xml:space="preserve">        border</w:t>
-      </w:r>
-    </w:p>
-    <w:p>
-      <w:r>
-        <w:t>0280: -radius: 0.5</w:t>
+        <w:t>0,0,0,0</w:t>
+      </w:r>
+    </w:p>
+    <w:p>
+      <w:r>
+        <w:t>02c0: .02</w:t>
       </w:r>
       <w:proofErr w:type="gramStart"/>
       <w:r>
-        <w:t>em;.</w:t>
+        <w:t>);.</w:t>
       </w:r>
       <w:proofErr w:type="gramEnd"/>
       <w:r>
-        <w:t xml:space="preserve">        box-shadow: 2px 3px 7px 2px </w:t>
+        <w:t xml:space="preserve">    }.    </w:t>
+      </w:r>
+      <w:proofErr w:type="gramStart"/>
+      <w:r>
+        <w:t>a:link</w:t>
+      </w:r>
+      <w:proofErr w:type="gramEnd"/>
+      <w:r>
+        <w:t>, a:visited {.        color: #38488</w:t>
+      </w:r>
+      <w:proofErr w:type="gramStart"/>
+      <w:r>
+        <w:t>f;.</w:t>
+      </w:r>
+      <w:proofErr w:type="gramEnd"/>
+      <w:r>
+        <w:t xml:space="preserve">    </w:t>
+      </w:r>
+    </w:p>
+    <w:p>
+      <w:r>
+        <w:t xml:space="preserve">0300:     text-decoration: </w:t>
+      </w:r>
+      <w:proofErr w:type="gramStart"/>
+      <w:r>
+        <w:t>none;.</w:t>
+      </w:r>
+      <w:proofErr w:type="gramEnd"/>
+      <w:r>
+        <w:t xml:space="preserve">    }.    @media (max-width: 700px) {</w:t>
+      </w:r>
+    </w:p>
+    <w:p>
+      <w:r>
+        <w:t>0340</w:t>
+      </w:r>
+      <w:proofErr w:type="gramStart"/>
+      <w:r>
+        <w:t>: .</w:t>
+      </w:r>
+      <w:proofErr w:type="gramEnd"/>
+      <w:r>
+        <w:t xml:space="preserve">        div {.            margin: 0 </w:t>
+      </w:r>
+      <w:proofErr w:type="gramStart"/>
+      <w:r>
+        <w:t>auto;.</w:t>
+      </w:r>
+      <w:proofErr w:type="gramEnd"/>
+      <w:r>
+        <w:t xml:space="preserve">            width: au</w:t>
+      </w:r>
+    </w:p>
+    <w:p>
+      <w:r>
+        <w:t xml:space="preserve">0380: </w:t>
+      </w:r>
+      <w:proofErr w:type="gramStart"/>
+      <w:r>
+        <w:t>to;.</w:t>
+      </w:r>
+      <w:proofErr w:type="gramEnd"/>
+      <w:r>
+        <w:t xml:space="preserve">        }.    }.    &lt;/style&gt;  </w:t>
+      </w:r>
+      <w:proofErr w:type="gramStart"/>
+      <w:r>
+        <w:t xml:space="preserve">  .</w:t>
+      </w:r>
+      <w:proofErr w:type="gramEnd"/>
+      <w:r>
+        <w:t>&lt;/head&gt;..&lt;body&gt;.&lt;div&gt;.    &lt;</w:t>
+      </w:r>
+    </w:p>
+    <w:p>
+      <w:r>
+        <w:t xml:space="preserve">03c0: h1&gt;Example Domain&lt;/h1&gt;.    &lt;p&gt;This domain is for use in </w:t>
       </w:r>
       <w:proofErr w:type="spellStart"/>
+      <w:r>
+        <w:t>illustra</w:t>
+      </w:r>
+      <w:proofErr w:type="spellEnd"/>
+    </w:p>
+    <w:p>
+      <w:r>
+        <w:t xml:space="preserve">0400: </w:t>
+      </w:r>
+      <w:proofErr w:type="spellStart"/>
+      <w:r>
+        <w:t>tive</w:t>
+      </w:r>
+      <w:proofErr w:type="spellEnd"/>
+      <w:r>
+        <w:t xml:space="preserve"> examples in documents. You may use this.    domain in liter</w:t>
+      </w:r>
+    </w:p>
+    <w:p>
+      <w:r>
+        <w:t xml:space="preserve">0440: </w:t>
+      </w:r>
+      <w:proofErr w:type="spellStart"/>
+      <w:r>
+        <w:t>ature</w:t>
+      </w:r>
+      <w:proofErr w:type="spellEnd"/>
+      <w:r>
+        <w:t xml:space="preserve"> without prior coordination or asking for </w:t>
+      </w:r>
       <w:proofErr w:type="gramStart"/>
       <w:r>
-        <w:t>rgba</w:t>
+        <w:t>permission.&lt;</w:t>
+      </w:r>
+      <w:proofErr w:type="gramEnd"/>
+      <w:r>
+        <w:t xml:space="preserve">/p&gt;. </w:t>
+      </w:r>
+    </w:p>
+    <w:p>
+      <w:r>
+        <w:t xml:space="preserve">0480:    &lt;p&gt;&lt;a </w:t>
+      </w:r>
+      <w:proofErr w:type="spellStart"/>
+      <w:r>
+        <w:t>href</w:t>
       </w:r>
       <w:proofErr w:type="spellEnd"/>
       <w:r>
+        <w:t>="https://www.iana.org/domains/example"&gt;More inform</w:t>
+      </w:r>
+    </w:p>
+    <w:p>
+      <w:r>
+        <w:t xml:space="preserve">04c0: </w:t>
+      </w:r>
+      <w:proofErr w:type="spellStart"/>
+      <w:r>
+        <w:t>ation</w:t>
+      </w:r>
+      <w:proofErr w:type="spellEnd"/>
+      <w:r>
+        <w:t>...&lt;/a&gt;&lt;/p</w:t>
+      </w:r>
+      <w:proofErr w:type="gramStart"/>
+      <w:r>
+        <w:t>&gt;.&lt;</w:t>
+      </w:r>
+      <w:proofErr w:type="gramEnd"/>
+      <w:r>
+        <w:t>/div&gt;.&lt;/body&gt;.&lt;/html&gt;.</w:t>
+      </w:r>
+    </w:p>
+    <w:p>
+      <w:r>
+        <w:t>== Info: Connection #0 to host www.example.com left intact</w:t>
+      </w:r>
+    </w:p>
+    <w:p>
+      <w:pPr>
+        <w:pStyle w:val="Heading2"/>
+      </w:pPr>
+    </w:p>
+    <w:p>
+      <w:pPr>
+        <w:pStyle w:val="Heading2"/>
+      </w:pPr>
+    </w:p>
+    <w:p>
+      <w:pPr>
+        <w:pStyle w:val="Heading2"/>
+      </w:pPr>
+      <w:r>
+        <w:t xml:space="preserve">Secured Socket </w:t>
+      </w:r>
+      <w:proofErr w:type="gramStart"/>
+      <w:r>
+        <w:t>Layer(</w:t>
+      </w:r>
+      <w:proofErr w:type="gramEnd"/>
+      <w:r>
+        <w:t>SSL) and Transport Layer Security (TLS)</w:t>
+      </w:r>
+    </w:p>
+    <w:p>
+      <w:r>
+        <w:t>SSL is a security protocol for establishing encrypted links between a web server and a browser in online communication.</w:t>
+      </w:r>
+      <w:r>
+        <w:t xml:space="preserve"> Unfortunately,</w:t>
+      </w:r>
+      <w:r>
+        <w:t xml:space="preserve"> SSL is old technology</w:t>
+      </w:r>
+      <w:r>
+        <w:t>,</w:t>
+      </w:r>
+      <w:r>
+        <w:t xml:space="preserve"> and companies have moved away from SSL and use TLS instead. There are several versions of TLS out there, but TLS 1.2 is recommended</w:t>
+      </w:r>
+      <w:r>
+        <w:t>,</w:t>
+      </w:r>
+      <w:r>
+        <w:t xml:space="preserve"> and TLS 1.3 is also out. SSL or TLS does not matter, they both require </w:t>
+      </w:r>
+      <w:r>
+        <w:t>c</w:t>
+      </w:r>
+      <w:r>
+        <w:t>ertificate</w:t>
+      </w:r>
+      <w:r>
+        <w:t>s, which we will discuss shortly, but we need to know a bit of encryption and decryption techniques before that</w:t>
+      </w:r>
+      <w:r>
+        <w:t>.</w:t>
+      </w:r>
+    </w:p>
+    <w:p>
+      <w:pPr>
+        <w:pStyle w:val="Heading2"/>
+      </w:pPr>
+      <w:r>
+        <w:t>Symmetric vs</w:t>
+      </w:r>
+      <w:r>
+        <w:t>.</w:t>
+      </w:r>
+      <w:r>
+        <w:t xml:space="preserve"> Asymmetric Cryptography</w:t>
+      </w:r>
+    </w:p>
+    <w:p>
+      <w:r>
+        <w:t>Let</w:t>
+      </w:r>
+      <w:r>
+        <w:t>'</w:t>
+      </w:r>
+      <w:r>
+        <w:t xml:space="preserve">s first get our hand around cryptography – a way to encrypt your data to preserve privacy. </w:t>
+      </w:r>
+      <w:r>
+        <w:t>S</w:t>
+      </w:r>
+      <w:r>
+        <w:t xml:space="preserve">ymmetric cryptography is something that we are naturally familiar with. You use a secret key and an algorithm to encrypt your data. </w:t>
+      </w:r>
+      <w:r>
+        <w:t>T</w:t>
+      </w:r>
+      <w:r>
+        <w:t xml:space="preserve">he same key will be needed </w:t>
+      </w:r>
+      <w:r>
+        <w:t>to decrypt the data</w:t>
+      </w:r>
+      <w:r>
+        <w:t xml:space="preserve">. As wonderful as it may be, symmetric cryptography falls apart </w:t>
+      </w:r>
+      <w:r>
+        <w:t>when</w:t>
+      </w:r>
+      <w:r>
+        <w:t xml:space="preserve"> a hacker has access to the secret key. </w:t>
+      </w:r>
+    </w:p>
+    <w:p>
+      <w:r>
+        <w:t xml:space="preserve">Can we do better? </w:t>
+      </w:r>
+      <w:r>
+        <w:t>It t</w:t>
+      </w:r>
+      <w:r>
+        <w:t xml:space="preserve">urns out we can. We </w:t>
+      </w:r>
+      <w:r>
+        <w:t>can</w:t>
+      </w:r>
+      <w:r>
+        <w:t xml:space="preserve"> use asymmetric cryptography. In asymmetric cryptography, the key </w:t>
+      </w:r>
+      <w:r>
+        <w:t>you use to encrypt the message differs</w:t>
+      </w:r>
+      <w:r>
+        <w:t xml:space="preserve"> from the key you use to decrypt the message. How is that possible? Well, the two keys are mathematically related but not identical. For example, to encrypt a message</w:t>
+      </w:r>
+      <w:r>
+        <w:t>,</w:t>
+      </w:r>
+      <w:r>
+        <w:t xml:space="preserve"> you need a number</w:t>
+      </w:r>
+      <w:r>
+        <w:t>,</w:t>
+      </w:r>
+      <w:r>
+        <w:t xml:space="preserve"> </w:t>
+      </w:r>
+      <w:r>
+        <w:t>2,035,153 (known as a public key), but to decrypt, you need</w:t>
+      </w:r>
+      <w:r>
+        <w:t xml:space="preserve"> 1,009 and 2,017 (known as private key</w:t>
+      </w:r>
+      <w:r>
+        <w:t>s</w:t>
+      </w:r>
+      <w:r>
+        <w:t xml:space="preserve">) that are multiplied to get 2,035,153 </w:t>
+      </w:r>
+      <w:r>
+        <w:t xml:space="preserve">as the </w:t>
+      </w:r>
+      <w:r>
+        <w:t>public key. Ok, but can</w:t>
+      </w:r>
+      <w:r>
+        <w:t>'</w:t>
+      </w:r>
+      <w:r>
+        <w:t>t I figure out the two p</w:t>
+      </w:r>
+      <w:r>
+        <w:t>rivate</w:t>
+      </w:r>
+      <w:r>
+        <w:t xml:space="preserve"> numbers if I have access to the public number? </w:t>
+      </w:r>
+      <w:r>
+        <w:t>I</w:t>
+      </w:r>
+      <w:r>
+        <w:t xml:space="preserve">t is </w:t>
+      </w:r>
+      <w:r>
+        <w:t>challenging</w:t>
+      </w:r>
+      <w:r>
+        <w:t xml:space="preserve"> and time</w:t>
+      </w:r>
+      <w:r>
+        <w:t>-</w:t>
+      </w:r>
+      <w:r>
+        <w:t>consuming to decode a</w:t>
+      </w:r>
+      <w:r>
+        <w:t xml:space="preserve"> large</w:t>
+      </w:r>
+      <w:r>
+        <w:t xml:space="preserve"> public key into two </w:t>
+      </w:r>
+      <w:r>
+        <w:t xml:space="preserve">smaller </w:t>
+      </w:r>
+      <w:r>
+        <w:t xml:space="preserve">private keys </w:t>
+      </w:r>
+      <w:r>
         <w:t>(</w:t>
       </w:r>
-      <w:proofErr w:type="gramEnd"/>
-      <w:r>
-        <w:t>0,0,0,0</w:t>
-      </w:r>
-    </w:p>
-    <w:p>
-      <w:r>
-        <w:t>02c0: .02</w:t>
-      </w:r>
-      <w:proofErr w:type="gramStart"/>
-      <w:r>
-        <w:t>);.</w:t>
-      </w:r>
-      <w:proofErr w:type="gramEnd"/>
-      <w:r>
-        <w:t xml:space="preserve">    }.    </w:t>
-      </w:r>
-      <w:proofErr w:type="gramStart"/>
-      <w:r>
-        <w:t>a:link</w:t>
-      </w:r>
-      <w:proofErr w:type="gramEnd"/>
-      <w:r>
-        <w:t>, a:visited {.        color: #38488</w:t>
-      </w:r>
-      <w:proofErr w:type="gramStart"/>
-      <w:r>
-        <w:t>f;.</w:t>
-      </w:r>
-      <w:proofErr w:type="gramEnd"/>
-      <w:r>
-        <w:t xml:space="preserve">    </w:t>
-      </w:r>
-    </w:p>
-    <w:p>
-      <w:r>
-        <w:t xml:space="preserve">0300:     text-decoration: </w:t>
-      </w:r>
-      <w:proofErr w:type="gramStart"/>
-      <w:r>
-        <w:t>none;.</w:t>
-      </w:r>
-      <w:proofErr w:type="gramEnd"/>
-      <w:r>
-        <w:t xml:space="preserve">    }.    @media (max-width: 700px) {</w:t>
-      </w:r>
-    </w:p>
-    <w:p>
-      <w:r>
-        <w:t>0340</w:t>
-      </w:r>
-      <w:proofErr w:type="gramStart"/>
-      <w:r>
-        <w:t>: .</w:t>
-      </w:r>
-      <w:proofErr w:type="gramEnd"/>
-      <w:r>
-        <w:t xml:space="preserve">        div {.            margin: 0 </w:t>
-      </w:r>
-      <w:proofErr w:type="gramStart"/>
-      <w:r>
-        <w:t>auto;.</w:t>
-      </w:r>
-      <w:proofErr w:type="gramEnd"/>
-      <w:r>
-        <w:t xml:space="preserve">            width: au</w:t>
-      </w:r>
-    </w:p>
-    <w:p>
-      <w:r>
-        <w:t xml:space="preserve">0380: </w:t>
-      </w:r>
-      <w:proofErr w:type="gramStart"/>
-      <w:r>
-        <w:t>to;.</w:t>
-      </w:r>
-      <w:proofErr w:type="gramEnd"/>
-      <w:r>
-        <w:t xml:space="preserve">        }.    }.    &lt;/style&gt;  </w:t>
-      </w:r>
-      <w:proofErr w:type="gramStart"/>
-      <w:r>
-        <w:t xml:space="preserve">  .</w:t>
-      </w:r>
-      <w:proofErr w:type="gramEnd"/>
-      <w:r>
-        <w:t>&lt;/head&gt;..&lt;body&gt;.&lt;div&gt;.    &lt;</w:t>
-      </w:r>
-    </w:p>
-    <w:p>
-      <w:r>
-        <w:t xml:space="preserve">03c0: h1&gt;Example Domain&lt;/h1&gt;.    &lt;p&gt;This domain is for use in </w:t>
-      </w:r>
-      <w:proofErr w:type="spellStart"/>
-      <w:r>
-        <w:t>illustra</w:t>
-      </w:r>
-      <w:proofErr w:type="spellEnd"/>
-    </w:p>
-    <w:p>
-      <w:r>
-        <w:t xml:space="preserve">0400: </w:t>
-      </w:r>
-      <w:proofErr w:type="spellStart"/>
-      <w:r>
-        <w:t>tive</w:t>
-      </w:r>
-      <w:proofErr w:type="spellEnd"/>
-      <w:r>
-        <w:t xml:space="preserve"> examples in documents. You may use this.    domain in liter</w:t>
-      </w:r>
-    </w:p>
-    <w:p>
-      <w:r>
-        <w:t xml:space="preserve">0440: </w:t>
-      </w:r>
-      <w:proofErr w:type="spellStart"/>
-      <w:r>
-        <w:t>ature</w:t>
-      </w:r>
-      <w:proofErr w:type="spellEnd"/>
-      <w:r>
-        <w:t xml:space="preserve"> without prior coordination or asking for </w:t>
-      </w:r>
-      <w:proofErr w:type="gramStart"/>
-      <w:r>
-        <w:t>permission.&lt;</w:t>
-      </w:r>
-      <w:proofErr w:type="gramEnd"/>
-      <w:r>
-        <w:t xml:space="preserve">/p&gt;. </w:t>
-      </w:r>
-    </w:p>
-    <w:p>
-      <w:r>
-        <w:t xml:space="preserve">0480:    &lt;p&gt;&lt;a </w:t>
-      </w:r>
-      <w:proofErr w:type="spellStart"/>
-      <w:r>
-        <w:t>href</w:t>
-      </w:r>
-      <w:proofErr w:type="spellEnd"/>
-      <w:r>
-        <w:t>="https://www.iana.org/domains/example"&gt;More inform</w:t>
-      </w:r>
-    </w:p>
-    <w:p>
-      <w:r>
-        <w:t xml:space="preserve">04c0: </w:t>
-      </w:r>
-      <w:proofErr w:type="spellStart"/>
-      <w:r>
-        <w:t>ation</w:t>
-      </w:r>
-      <w:proofErr w:type="spellEnd"/>
-      <w:r>
-        <w:t>...&lt;/a&gt;&lt;/p</w:t>
-      </w:r>
-      <w:proofErr w:type="gramStart"/>
-      <w:r>
-        <w:t>&gt;.&lt;</w:t>
-      </w:r>
-      <w:proofErr w:type="gramEnd"/>
-      <w:r>
-        <w:t>/div&gt;.&lt;/body&gt;.&lt;/html&gt;.</w:t>
-      </w:r>
-    </w:p>
-    <w:p>
-      <w:r>
-        <w:t>== Info: Connection #0 to host www.example.com left intact</w:t>
-      </w:r>
-    </w:p>
-    <w:p>
-      <w:pPr>
-        <w:pStyle w:val="Heading2"/>
-      </w:pPr>
-    </w:p>
-    <w:p>
-      <w:pPr>
-        <w:pStyle w:val="Heading2"/>
-      </w:pPr>
-    </w:p>
-    <w:p>
-      <w:pPr>
-        <w:pStyle w:val="Heading2"/>
-      </w:pPr>
-      <w:r>
-        <w:t xml:space="preserve">Secured Socket </w:t>
-      </w:r>
-      <w:proofErr w:type="gramStart"/>
-      <w:r>
-        <w:t>Layer(</w:t>
-      </w:r>
-      <w:proofErr w:type="gramEnd"/>
-      <w:r>
-        <w:t>SSL) and Transport Layer Security (TLS)</w:t>
-      </w:r>
-    </w:p>
-    <w:p>
-      <w:r>
-        <w:t>SSL is a security protocol for establishing encrypted links between a web server and a browser in online communication.</w:t>
-      </w:r>
-      <w:r>
-        <w:t xml:space="preserve"> Unfortunately,</w:t>
-      </w:r>
-      <w:r>
-        <w:t xml:space="preserve"> SSL is old technology</w:t>
+      <w:r>
+        <w:t>they are prime numbers</w:t>
+      </w:r>
+      <w:r>
+        <w:t>)</w:t>
+      </w:r>
+      <w:r>
+        <w:t xml:space="preserve">. </w:t>
+      </w:r>
+    </w:p>
+    <w:p>
+      <w:r>
+        <w:t>In real life</w:t>
       </w:r>
       <w:r>
         <w:t>,</w:t>
       </w:r>
       <w:r>
-        <w:t xml:space="preserve"> and companies have moved away from SSL and use TLS instead. There are several versions of TLS out there, but TLS 1.2 is recommended</w:t>
+        <w:t xml:space="preserve"> public keys are typically thousands of digits (for example</w:t>
       </w:r>
       <w:r>
         <w:t>,</w:t>
       </w:r>
       <w:r>
-        <w:t xml:space="preserve"> and TLS 1.3 is also out. SSL or TLS does not matter, they both require </w:t>
-      </w:r>
-      <w:r>
-        <w:t>c</w:t>
-      </w:r>
-      <w:r>
-        <w:t>ertificate</w:t>
-      </w:r>
-      <w:r>
-        <w:t>s, which we will discuss shortly, but we need to know a bit of encryption and decryption techniques before that</w:t>
-      </w:r>
-      <w:r>
-        <w:t>.</w:t>
-      </w:r>
-    </w:p>
-    <w:p>
-      <w:pPr>
-        <w:pStyle w:val="Heading2"/>
-      </w:pPr>
-      <w:r>
-        <w:t>Symmetric vs</w:t>
-      </w:r>
-      <w:r>
-        <w:t>.</w:t>
-      </w:r>
-      <w:r>
-        <w:t xml:space="preserve"> Asymmetric Cryptography</w:t>
-      </w:r>
-    </w:p>
-    <w:p>
-      <w:r>
-        <w:t>Let</w:t>
-      </w:r>
-      <w:r>
-        <w:t>'</w:t>
-      </w:r>
-      <w:r>
-        <w:t xml:space="preserve">s first get our hand around cryptography – a way to encrypt your data to preserve privacy. </w:t>
-      </w:r>
-      <w:r>
-        <w:t>S</w:t>
-      </w:r>
-      <w:r>
-        <w:t xml:space="preserve">ymmetric cryptography is something that we are naturally familiar with. You use a secret key and an algorithm to encrypt your data. </w:t>
-      </w:r>
-      <w:r>
-        <w:t>T</w:t>
-      </w:r>
-      <w:r>
-        <w:t xml:space="preserve">he same key will be needed </w:t>
-      </w:r>
-      <w:r>
-        <w:t>to decrypt the data</w:t>
-      </w:r>
-      <w:r>
-        <w:t xml:space="preserve">. As wonderful as it may be, symmetric cryptography falls apart </w:t>
-      </w:r>
-      <w:r>
-        <w:t>when</w:t>
-      </w:r>
-      <w:r>
-        <w:t xml:space="preserve"> a hacker has access to the secret key. </w:t>
-      </w:r>
-    </w:p>
-    <w:p>
-      <w:r>
-        <w:t xml:space="preserve">Can we do better? </w:t>
-      </w:r>
-      <w:r>
-        <w:t>It t</w:t>
-      </w:r>
-      <w:r>
-        <w:t xml:space="preserve">urns out we can. We </w:t>
-      </w:r>
-      <w:r>
-        <w:t>can</w:t>
-      </w:r>
-      <w:r>
-        <w:t xml:space="preserve"> use asymmetric cryptography.  In asymmetric cryptography, the key </w:t>
-      </w:r>
-      <w:r>
-        <w:t>you use to encrypt the message differs</w:t>
-      </w:r>
-      <w:r>
-        <w:t xml:space="preserve"> from the key you use to decrypt the message. How is that possible? Well, the two keys are mathematically related but not identical. For example, to encrypt a message</w:t>
+        <w:t xml:space="preserve"> 2048 bits)</w:t>
       </w:r>
       <w:r>
         <w:t>,</w:t>
       </w:r>
       <w:r>
-        <w:t xml:space="preserve"> you need a number</w:t>
-      </w:r>
-      <w:r>
-        <w:t>,</w:t>
-      </w:r>
-      <w:r>
-        <w:t xml:space="preserve"> let</w:t>
-      </w:r>
-      <w:r>
-        <w:t>'</w:t>
-      </w:r>
-      <w:r>
-        <w:t xml:space="preserve">s say 2,035,153 (known as </w:t>
-      </w:r>
-      <w:r>
-        <w:t xml:space="preserve">a </w:t>
-      </w:r>
-      <w:r>
-        <w:t>public key)</w:t>
-      </w:r>
-      <w:r>
-        <w:t>,</w:t>
-      </w:r>
-      <w:r>
-        <w:t xml:space="preserve"> but to decrypt</w:t>
-      </w:r>
-      <w:r>
-        <w:t>,</w:t>
-      </w:r>
-      <w:r>
-        <w:t xml:space="preserve"> you need two numbers</w:t>
-      </w:r>
-      <w:r>
-        <w:t>,</w:t>
-      </w:r>
-      <w:r>
-        <w:t xml:space="preserve"> 1,009 and 2,017 (known as private key</w:t>
-      </w:r>
-      <w:r>
-        <w:t>s</w:t>
-      </w:r>
-      <w:r>
-        <w:t xml:space="preserve">) that are multiplied to get 2,035,153 </w:t>
-      </w:r>
-      <w:r>
-        <w:t xml:space="preserve">as the </w:t>
-      </w:r>
-      <w:r>
-        <w:t>public key. Ok, but can</w:t>
-      </w:r>
-      <w:r>
-        <w:t>'</w:t>
-      </w:r>
-      <w:r>
-        <w:t>t I figure out the two p</w:t>
-      </w:r>
-      <w:r>
-        <w:t>rivate</w:t>
-      </w:r>
-      <w:r>
-        <w:t xml:space="preserve"> numbers if I have access to the public number? </w:t>
-      </w:r>
-      <w:r>
-        <w:t>I</w:t>
-      </w:r>
-      <w:r>
-        <w:t xml:space="preserve">t is </w:t>
-      </w:r>
-      <w:r>
-        <w:t>challenging</w:t>
-      </w:r>
-      <w:r>
-        <w:t xml:space="preserve"> and time</w:t>
-      </w:r>
-      <w:r>
-        <w:t>-</w:t>
-      </w:r>
-      <w:r>
-        <w:t xml:space="preserve">consuming to decode a long public key into two private keys since they are prime numbers. </w:t>
-      </w:r>
-    </w:p>
-    <w:p>
-      <w:r>
-        <w:t>In real life</w:t>
-      </w:r>
-      <w:r>
-        <w:t>,</w:t>
-      </w:r>
-      <w:r>
-        <w:t xml:space="preserve"> public keys are typically thousands of digits (for example</w:t>
-      </w:r>
-      <w:r>
-        <w:t>,</w:t>
-      </w:r>
-      <w:r>
-        <w:t xml:space="preserve"> 2048 bits)</w:t>
-      </w:r>
-      <w:r>
-        <w:t>,</w:t>
-      </w:r>
-      <w:r>
-        <w:t xml:space="preserve"> making it impossible to break down to two private keys in any reasonable amount of time. </w:t>
+        <w:t xml:space="preserve"> making it impossible to break </w:t>
+      </w:r>
+      <w:r>
+        <w:t xml:space="preserve">them </w:t>
+      </w:r>
+      <w:r>
+        <w:t xml:space="preserve">down </w:t>
+      </w:r>
+      <w:r>
+        <w:t>into two private keys</w:t>
+      </w:r>
+      <w:r>
+        <w:t xml:space="preserve">. </w:t>
       </w:r>
     </w:p>
     <w:p>
@@ -5079,190 +5070,205 @@
     </w:p>
     <w:p>
       <w:r>
-        <w:t>To rent a car</w:t>
+        <w:t>You need to present a valid driver's license to rent a car</w:t>
+      </w:r>
+      <w:r>
+        <w:t>. How does the rent</w:t>
+      </w:r>
+      <w:r>
+        <w:t>al</w:t>
+      </w:r>
+      <w:r>
+        <w:t xml:space="preserve"> company know that your driver</w:t>
+      </w:r>
+      <w:r>
+        <w:t>'</w:t>
+      </w:r>
+      <w:r>
+        <w:t>s license is genuine</w:t>
       </w:r>
       <w:r>
         <w:t>,</w:t>
       </w:r>
       <w:r>
-        <w:t xml:space="preserve"> you need to present a valid driver</w:t>
+        <w:t xml:space="preserve"> not a fake one?</w:t>
+      </w:r>
+      <w:r>
+        <w:t xml:space="preserve"> Well, they don</w:t>
       </w:r>
       <w:r>
         <w:t>'</w:t>
       </w:r>
       <w:r>
-        <w:t>s license. How does the rent</w:t>
-      </w:r>
-      <w:r>
-        <w:t>al</w:t>
-      </w:r>
-      <w:r>
-        <w:t xml:space="preserve"> company know that your driver</w:t>
+        <w:t>t. So, they</w:t>
+      </w:r>
+      <w:r>
+        <w:t xml:space="preserve"> validate your driver</w:t>
       </w:r>
       <w:r>
         <w:t>'</w:t>
       </w:r>
       <w:r>
-        <w:t>s license is genuine</w:t>
+        <w:t>s license with DMV.</w:t>
+      </w:r>
+    </w:p>
+    <w:p>
+      <w:r>
+        <w:t>Similarly, let</w:t>
+      </w:r>
+      <w:r>
+        <w:t>'</w:t>
+      </w:r>
+      <w:r>
+        <w:t>s assume that you visited Google</w:t>
+      </w:r>
+      <w:r>
+        <w:t>'</w:t>
+      </w:r>
+      <w:r>
+        <w:t>s website for a secured connection and receive</w:t>
+      </w:r>
+      <w:r>
+        <w:t>d</w:t>
+      </w:r>
+      <w:r>
+        <w:t xml:space="preserve"> a public key. How do you know that </w:t>
+      </w:r>
+      <w:r>
+        <w:t>no "man in the middle" gives you its public key instead and pretends</w:t>
+      </w:r>
+      <w:r>
+        <w:t xml:space="preserve"> to be Google? How do you know that you received a public key from Google? Well, that</w:t>
+      </w:r>
+      <w:r>
+        <w:t>'</w:t>
+      </w:r>
+      <w:r>
+        <w:t>s where digital certificate</w:t>
+      </w:r>
+      <w:r>
+        <w:t>s</w:t>
+      </w:r>
+      <w:r>
+        <w:t xml:space="preserve"> come </w:t>
+      </w:r>
+      <w:r>
+        <w:t>in</w:t>
+      </w:r>
+      <w:r>
+        <w:t>to play. A digital certificate contains a public key</w:t>
       </w:r>
       <w:r>
         <w:t>,</w:t>
       </w:r>
       <w:r>
-        <w:t xml:space="preserve"> not a fake one?</w:t>
-      </w:r>
-      <w:r>
-        <w:t xml:space="preserve"> Well, they don</w:t>
+        <w:t xml:space="preserve"> but your browser can verify a) The public key belongs to the party you expect it from b) </w:t>
+      </w:r>
+      <w:r>
+        <w:t>A trustworthy certificate issuing authority issues th</w:t>
+      </w:r>
+      <w:r>
+        <w:t>e authentic</w:t>
+      </w:r>
+      <w:r>
+        <w:t>it</w:t>
+      </w:r>
+      <w:r>
+        <w:t xml:space="preserve">y of the </w:t>
+      </w:r>
+      <w:r>
+        <w:t>public key</w:t>
+      </w:r>
+      <w:r>
+        <w:t>.</w:t>
+      </w:r>
+    </w:p>
+    <w:p>
+      <w:pPr>
+        <w:pStyle w:val="Heading2"/>
+      </w:pPr>
+      <w:r>
+        <w:t>How does SSL/TLS work?</w:t>
+      </w:r>
+    </w:p>
+    <w:p>
+      <w:r>
+        <w:t>In SSL/TLS</w:t>
+      </w:r>
+      <w:r>
+        <w:t>,</w:t>
+      </w:r>
+      <w:r>
+        <w:t xml:space="preserve"> both asymmetric and symmetric encryption </w:t>
+      </w:r>
+      <w:r>
+        <w:t>is used</w:t>
+      </w:r>
+      <w:r>
+        <w:t>. Sounds crazy? Why? Because communication with long asymmetric key</w:t>
+      </w:r>
+      <w:r>
+        <w:t>s</w:t>
+      </w:r>
+      <w:r>
+        <w:t xml:space="preserve"> (let</w:t>
       </w:r>
       <w:r>
         <w:t>'</w:t>
       </w:r>
       <w:r>
-        <w:t>t. So, they</w:t>
-      </w:r>
-      <w:r>
-        <w:t xml:space="preserve"> validate your driver</w:t>
+        <w:t>s say 2048 bits)</w:t>
+      </w:r>
+      <w:r>
+        <w:t xml:space="preserve"> is slow</w:t>
+      </w:r>
+      <w:r>
+        <w:t xml:space="preserve">. So, </w:t>
+      </w:r>
+      <w:r>
+        <w:t xml:space="preserve">it </w:t>
+      </w:r>
+      <w:r>
+        <w:t xml:space="preserve">should be avoided as much as possible. On the other hand, </w:t>
+      </w:r>
+      <w:r>
+        <w:t>a short symmetric</w:t>
+      </w:r>
+      <w:r>
+        <w:t xml:space="preserve"> key (256 bits) is </w:t>
+      </w:r>
+      <w:r>
+        <w:t>speedy</w:t>
+      </w:r>
+      <w:r>
+        <w:t>. That</w:t>
       </w:r>
       <w:r>
         <w:t>'</w:t>
       </w:r>
       <w:r>
-        <w:t>s license with DMV.</w:t>
-      </w:r>
-    </w:p>
-    <w:p>
-      <w:r>
-        <w:t>Similarly, let</w:t>
-      </w:r>
-      <w:r>
-        <w:t>'</w:t>
-      </w:r>
-      <w:r>
-        <w:t>s assume that you visited Google</w:t>
-      </w:r>
-      <w:r>
-        <w:t>'</w:t>
-      </w:r>
-      <w:r>
-        <w:t xml:space="preserve">s website for a secured connection and receive a public key. How do you know that </w:t>
-      </w:r>
-      <w:r>
-        <w:t>no "man in the middle" gives you its public key instead and pretends</w:t>
-      </w:r>
-      <w:r>
-        <w:t xml:space="preserve"> to be Google? How do you know that you received a public key from Google? Well, that</w:t>
-      </w:r>
-      <w:r>
-        <w:t>'</w:t>
-      </w:r>
-      <w:r>
-        <w:t>s where digital certificate</w:t>
+        <w:t>s why the initial handshake is done using long asymmetric key</w:t>
       </w:r>
       <w:r>
         <w:t>s</w:t>
       </w:r>
       <w:r>
-        <w:t xml:space="preserve"> come </w:t>
-      </w:r>
-      <w:r>
-        <w:t>in</w:t>
-      </w:r>
-      <w:r>
-        <w:t>to play. A digital certificate contains a public key</w:t>
-      </w:r>
-      <w:r>
         <w:t>,</w:t>
       </w:r>
       <w:r>
-        <w:t xml:space="preserve"> but your browser can verify a) The public key belongs to the party you expect it from b) </w:t>
-      </w:r>
-      <w:r>
-        <w:t>A trustworthy certificate issuing authority issues the certificate</w:t>
-      </w:r>
-      <w:r>
-        <w:t>.</w:t>
-      </w:r>
-    </w:p>
-    <w:p>
-      <w:pPr>
-        <w:pStyle w:val="Heading2"/>
-      </w:pPr>
-      <w:r>
-        <w:t>How does SSL/TLS work?</w:t>
-      </w:r>
-    </w:p>
-    <w:p>
-      <w:r>
-        <w:t>In SSL/TLS</w:t>
+        <w:t xml:space="preserve"> and then quickly</w:t>
       </w:r>
       <w:r>
         <w:t>,</w:t>
       </w:r>
       <w:r>
-        <w:t xml:space="preserve"> both asymmetric and symmetric encryption is used one after another. Sounds crazy? Why? Because communication with long asymmetric key</w:t>
-      </w:r>
-      <w:r>
-        <w:t>s</w:t>
-      </w:r>
-      <w:r>
-        <w:t xml:space="preserve"> (let</w:t>
-      </w:r>
-      <w:r>
-        <w:t>'</w:t>
-      </w:r>
-      <w:r>
-        <w:t>s say 2048 bits)</w:t>
-      </w:r>
-      <w:r>
-        <w:t xml:space="preserve"> is slow</w:t>
-      </w:r>
-      <w:r>
-        <w:t xml:space="preserve">. So, </w:t>
-      </w:r>
-      <w:r>
-        <w:t xml:space="preserve">it </w:t>
-      </w:r>
-      <w:r>
-        <w:t xml:space="preserve">should be avoided as much as possible. On the other hand, </w:t>
-      </w:r>
-      <w:r>
-        <w:t>a short symmetric</w:t>
-      </w:r>
-      <w:r>
-        <w:t xml:space="preserve"> key (256 bits) is </w:t>
-      </w:r>
-      <w:r>
-        <w:t>speedy</w:t>
-      </w:r>
-      <w:r>
-        <w:t>. That</w:t>
-      </w:r>
-      <w:r>
-        <w:t>'</w:t>
-      </w:r>
-      <w:r>
-        <w:t>s why the initial handshake is done using long asymmetric key</w:t>
-      </w:r>
-      <w:r>
-        <w:t>s</w:t>
-      </w:r>
-      <w:r>
-        <w:t>,</w:t>
-      </w:r>
-      <w:r>
-        <w:t xml:space="preserve"> and then quickly</w:t>
-      </w:r>
-      <w:r>
-        <w:t>,</w:t>
-      </w:r>
-      <w:r>
         <w:t xml:space="preserve"> the communication turns to a</w:t>
       </w:r>
       <w:r>
         <w:t xml:space="preserve"> </w:t>
       </w:r>
       <w:r>
-        <w:t>symmetric encryption/decryption style. How?  Well, let</w:t>
+        <w:t>symmetric encryption/decryption style. How? Well, let</w:t>
       </w:r>
       <w:r>
         <w:t>'</w:t>
@@ -5322,7 +5328,25 @@
     </w:p>
     <w:p>
       <w:r>
-        <w:t>Your browser sends a hello message to the server. The server returns a hello message with a certificate that contains the long public key. The browser validates that the certificate is genuine and accepts it. It then generates a short random key (</w:t>
+        <w:t>Your browser sends a hello message to the server. The server returns a hello message with a certificate that contains the long</w:t>
+      </w:r>
+      <w:r>
+        <w:t xml:space="preserve"> asymmetric</w:t>
+      </w:r>
+      <w:r>
+        <w:t xml:space="preserve"> public key. The browser validates that the </w:t>
+      </w:r>
+      <w:r>
+        <w:t>asymmetric public key</w:t>
+      </w:r>
+      <w:r>
+        <w:t xml:space="preserve"> is genuine and accepts it. It then generates a short random </w:t>
+      </w:r>
+      <w:r>
+        <w:t xml:space="preserve">symmetric </w:t>
+      </w:r>
+      <w:r>
+        <w:t>key (</w:t>
       </w:r>
       <w:r>
         <w:t xml:space="preserve">called </w:t>
@@ -5331,7 +5355,19 @@
         <w:t xml:space="preserve">a </w:t>
       </w:r>
       <w:r>
-        <w:t>session key) used for symmetric cryptography going forward for the rest of the session. It then encrypts the key using</w:t>
+        <w:t xml:space="preserve">session key) used for symmetric cryptography for the rest of the session. It then encrypts the </w:t>
+      </w:r>
+      <w:r>
+        <w:t>ra</w:t>
+      </w:r>
+      <w:r>
+        <w:t>n</w:t>
+      </w:r>
+      <w:r>
+        <w:t xml:space="preserve">dom symmetric </w:t>
+      </w:r>
+      <w:r>
+        <w:t>key using</w:t>
       </w:r>
       <w:r>
         <w:t xml:space="preserve"> the</w:t>
@@ -5343,7 +5379,16 @@
         <w:t>'</w:t>
       </w:r>
       <w:r>
-        <w:t xml:space="preserve">s public key. </w:t>
+        <w:t>s</w:t>
+      </w:r>
+      <w:r>
+        <w:t xml:space="preserve"> a</w:t>
+      </w:r>
+      <w:r>
+        <w:t>symmetric</w:t>
+      </w:r>
+      <w:r>
+        <w:t xml:space="preserve"> public key. </w:t>
       </w:r>
       <w:r>
         <w:t>The b</w:t>
@@ -5352,10 +5397,19 @@
         <w:t xml:space="preserve">rowser sends this </w:t>
       </w:r>
       <w:r>
-        <w:t xml:space="preserve">encrypted session </w:t>
-      </w:r>
-      <w:r>
-        <w:t>key back to the server. The server decrypts the message using its private key and retrieve</w:t>
+        <w:t xml:space="preserve">encrypted </w:t>
+      </w:r>
+      <w:r>
+        <w:t xml:space="preserve">symmetric </w:t>
+      </w:r>
+      <w:r>
+        <w:t xml:space="preserve">key back to the server. The server decrypts the message using its </w:t>
+      </w:r>
+      <w:r>
+        <w:t xml:space="preserve">asymmetric </w:t>
+      </w:r>
+      <w:r>
+        <w:t>private key and retrieve</w:t>
       </w:r>
       <w:r>
         <w:t>s</w:t>
@@ -5370,22 +5424,76 @@
         <w:t xml:space="preserve">s random </w:t>
       </w:r>
       <w:r>
-        <w:t xml:space="preserve">session </w:t>
-      </w:r>
-      <w:r>
-        <w:t>key from it. Now they both use symmetric cryptography for exchanging message</w:t>
-      </w:r>
-      <w:r>
         <w:t>s</w:t>
       </w:r>
       <w:r>
+        <w:t>ymmetric</w:t>
+      </w:r>
+      <w:r>
+        <w:t xml:space="preserve"> </w:t>
+      </w:r>
+      <w:r>
+        <w:t xml:space="preserve">key from it. </w:t>
+      </w:r>
+      <w:r>
+        <w:t>They both use symmetric cryptography to exchange</w:t>
+      </w:r>
+      <w:r>
+        <w:t xml:space="preserve"> message</w:t>
+      </w:r>
+      <w:r>
+        <w:t>s</w:t>
+      </w:r>
+      <w:r>
         <w:t xml:space="preserve"> back and forth</w:t>
       </w:r>
       <w:r>
-        <w:t xml:space="preserve"> using the session key</w:t>
-      </w:r>
-      <w:r>
-        <w:t xml:space="preserve">. So, SSL/TLS starts with asymmetric cryptography but ends up in symmetric cryptography. Of course, the symmetric </w:t>
+        <w:t xml:space="preserve"> using the </w:t>
+      </w:r>
+      <w:r>
+        <w:t xml:space="preserve">symmetric </w:t>
+      </w:r>
+      <w:r>
+        <w:t>session key</w:t>
+      </w:r>
+      <w:r>
+        <w:t xml:space="preserve">. So, SSL/TLS starts with asymmetric cryptography but </w:t>
+      </w:r>
+      <w:r>
+        <w:t>quickly switches</w:t>
+      </w:r>
+      <w:r>
+        <w:t xml:space="preserve"> in symmetric cryptography. Of course, </w:t>
+      </w:r>
+      <w:r>
+        <w:t>the whole process needs to be repeated</w:t>
+      </w:r>
+      <w:r>
+        <w:t xml:space="preserve"> if the brow</w:t>
+      </w:r>
+      <w:r>
+        <w:t>s</w:t>
+      </w:r>
+      <w:r>
+        <w:t xml:space="preserve">er is closed and reopened to get to the same </w:t>
+      </w:r>
+      <w:r>
+        <w:t>site</w:t>
+      </w:r>
+      <w:r>
+        <w:t xml:space="preserve"> and</w:t>
+      </w:r>
+      <w:r>
+        <w:t xml:space="preserve"> </w:t>
+      </w:r>
+      <w:r>
+        <w:t xml:space="preserve">the </w:t>
+      </w:r>
+      <w:r>
+        <w:t xml:space="preserve">random </w:t>
+      </w:r>
+      <w:r>
+        <w:t xml:space="preserve">symmetric </w:t>
       </w:r>
       <w:r>
         <w:t>key</w:t>
@@ -5405,6 +5513,7 @@
     </w:p>
     <w:p>
       <w:r>
+        <w:lastRenderedPageBreak/>
         <w:t xml:space="preserve">Demo: Go to </w:t>
       </w:r>
       <w:hyperlink r:id="rId16" w:history="1">
@@ -5418,7 +5527,6 @@
     </w:p>
     <w:p>
       <w:r>
-        <w:lastRenderedPageBreak/>
         <w:t>Click on the lock icon, click on certificate and go to the details page.</w:t>
       </w:r>
     </w:p>
@@ -5527,7 +5635,7 @@
         <w:t>ed</w:t>
       </w:r>
       <w:r>
-        <w:t xml:space="preserve"> that 18% of people use the same password for multiple sites. 44% uses short password</w:t>
+        <w:t xml:space="preserve"> that 18% of people use the same password for multiple sites. 44% use short password</w:t>
       </w:r>
       <w:r>
         <w:t>s</w:t>
@@ -5551,7 +5659,7 @@
         <w:t>s</w:t>
       </w:r>
       <w:r>
-        <w:t xml:space="preserve"> down on a piece of paper or </w:t>
+        <w:t xml:space="preserve"> down on paper or </w:t>
       </w:r>
       <w:r>
         <w:t xml:space="preserve">in a </w:t>
@@ -5691,7 +5799,13 @@
         <w:t>,</w:t>
       </w:r>
       <w:r>
-        <w:t xml:space="preserve"> that is no problem. </w:t>
+        <w:t xml:space="preserve"> that is no</w:t>
+      </w:r>
+      <w:r>
+        <w:t>t a</w:t>
+      </w:r>
+      <w:r>
+        <w:t xml:space="preserve"> problem. </w:t>
       </w:r>
     </w:p>
     <w:p>
@@ -6142,7 +6256,7 @@
         <w:t>However, I have another zip file with a long password. John</w:t>
       </w:r>
       <w:r>
-        <w:t xml:space="preserve"> the ripper,</w:t>
+        <w:t xml:space="preserve"> the ripper</w:t>
       </w:r>
       <w:r>
         <w:t xml:space="preserve"> tried for a month to crack it and eventually hung. No cracking was possible.</w:t>
@@ -6221,6 +6335,9 @@
       </w:r>
       <w:r>
         <w:t xml:space="preserve">? Well, </w:t>
+      </w:r>
+      <w:r>
+        <w:t xml:space="preserve">a </w:t>
       </w:r>
       <w:r>
         <w:t>few things</w:t>
@@ -6278,7 +6395,10 @@
         <w:t>,</w:t>
       </w:r>
       <w:r>
-        <w:t xml:space="preserve"> the harder it gets to create a rainbow table since the permutation and combination of different letters and symbols grow</w:t>
+        <w:t xml:space="preserve"> the harder it gets to create a rainbow table</w:t>
+      </w:r>
+      <w:r>
+        <w:t>. The permutation and combination of different letters and symbols grow</w:t>
       </w:r>
       <w:r>
         <w:t xml:space="preserve"> exponentially as the password's length</w:t>
@@ -7043,7 +7163,7 @@
         <w:rPr>
           <w:rFonts w:cs="Calibri"/>
         </w:rPr>
-        <w:t xml:space="preserve">.  </w:t>
+        <w:t xml:space="preserve">. </w:t>
       </w:r>
       <w:r>
         <w:t>Password managers like LastPass</w:t>
@@ -7205,13 +7325,7 @@
         <w:t>i</w:t>
       </w:r>
       <w:r>
-        <w:t>nsecure as HTTP and should be avoided at all cost</w:t>
-      </w:r>
-      <w:r>
-        <w:t>s</w:t>
-      </w:r>
-      <w:r>
-        <w:t xml:space="preserve">. What should you use instead? (hint: there are at least </w:t>
+        <w:t xml:space="preserve">nsecure as HTTP and should be avoided. What should you use instead? (hint: there are at least </w:t>
       </w:r>
       <w:r>
         <w:t>three</w:t>
@@ -7346,7 +7460,7 @@
         <w:t>i</w:t>
       </w:r>
       <w:r>
-        <w:t xml:space="preserve">t is still not the best way to do it. </w:t>
+        <w:t xml:space="preserve">t is still not the best way. </w:t>
       </w:r>
     </w:p>
     <w:p>
@@ -7387,7 +7501,7 @@
 </file>
 
 <file path=word/endnotes.xml><?xml version="1.0" encoding="utf-8"?>
-<w:endnotes xmlns:wpc="http://schemas.microsoft.com/office/word/2010/wordprocessingCanvas" xmlns:cx="http://schemas.microsoft.com/office/drawing/2014/chartex" xmlns:cx1="http://schemas.microsoft.com/office/drawing/2015/9/8/chartex" xmlns:cx2="http://schemas.microsoft.com/office/drawing/2015/10/21/chartex" xmlns:cx3="http://schemas.microsoft.com/office/drawing/2016/5/9/chartex" xmlns:cx4="http://schemas.microsoft.com/office/drawing/2016/5/10/chartex" xmlns:cx5="http://schemas.microsoft.com/office/drawing/2016/5/11/chartex" xmlns:cx6="http://schemas.microsoft.com/office/drawing/2016/5/12/chartex" xmlns:cx7="http://schemas.microsoft.com/office/drawing/2016/5/13/chartex" xmlns:cx8="http://schemas.microsoft.com/office/drawing/2016/5/14/chartex" xmlns:mc="http://schemas.openxmlformats.org/markup-compatibility/2006" xmlns:aink="http://schemas.microsoft.com/office/drawing/2016/ink" xmlns:am3d="http://schemas.microsoft.com/office/drawing/2017/model3d" xmlns:o="urn:schemas-microsoft-com:office:office" xmlns:r="http://schemas.openxmlformats.org/officeDocument/2006/relationships" xmlns:m="http://schemas.openxmlformats.org/officeDocument/2006/math" xmlns:v="urn:schemas-microsoft-com:vml" xmlns:wp14="http://schemas.microsoft.com/office/word/2010/wordprocessingDrawing" xmlns:wp="http://schemas.openxmlformats.org/drawingml/2006/wordprocessingDrawing" xmlns:w10="urn:schemas-microsoft-com:office:word" xmlns:w="http://schemas.openxmlformats.org/wordprocessingml/2006/main" xmlns:w14="http://schemas.microsoft.com/office/word/2010/wordml" xmlns:w15="http://schemas.microsoft.com/office/word/2012/wordml" xmlns:w16cid="http://schemas.microsoft.com/office/word/2016/wordml/cid" xmlns:w16se="http://schemas.microsoft.com/office/word/2015/wordml/symex" xmlns:wpg="http://schemas.microsoft.com/office/word/2010/wordprocessingGroup" xmlns:wpi="http://schemas.microsoft.com/office/word/2010/wordprocessingInk" xmlns:wne="http://schemas.microsoft.com/office/word/2006/wordml" xmlns:wps="http://schemas.microsoft.com/office/word/2010/wordprocessingShape" mc:Ignorable="w14 w15 w16se w16cid wp14">
+<w:endnotes xmlns:wpc="http://schemas.microsoft.com/office/word/2010/wordprocessingCanvas" xmlns:cx="http://schemas.microsoft.com/office/drawing/2014/chartex" xmlns:cx1="http://schemas.microsoft.com/office/drawing/2015/9/8/chartex" xmlns:cx2="http://schemas.microsoft.com/office/drawing/2015/10/21/chartex" xmlns:cx3="http://schemas.microsoft.com/office/drawing/2016/5/9/chartex" xmlns:cx4="http://schemas.microsoft.com/office/drawing/2016/5/10/chartex" xmlns:cx5="http://schemas.microsoft.com/office/drawing/2016/5/11/chartex" xmlns:cx6="http://schemas.microsoft.com/office/drawing/2016/5/12/chartex" xmlns:cx7="http://schemas.microsoft.com/office/drawing/2016/5/13/chartex" xmlns:cx8="http://schemas.microsoft.com/office/drawing/2016/5/14/chartex" xmlns:mc="http://schemas.openxmlformats.org/markup-compatibility/2006" xmlns:aink="http://schemas.microsoft.com/office/drawing/2016/ink" xmlns:am3d="http://schemas.microsoft.com/office/drawing/2017/model3d" xmlns:o="urn:schemas-microsoft-com:office:office" xmlns:r="http://schemas.openxmlformats.org/officeDocument/2006/relationships" xmlns:m="http://schemas.openxmlformats.org/officeDocument/2006/math" xmlns:v="urn:schemas-microsoft-com:vml" xmlns:wp14="http://schemas.microsoft.com/office/word/2010/wordprocessingDrawing" xmlns:wp="http://schemas.openxmlformats.org/drawingml/2006/wordprocessingDrawing" xmlns:w10="urn:schemas-microsoft-com:office:word" xmlns:w="http://schemas.openxmlformats.org/wordprocessingml/2006/main" xmlns:w14="http://schemas.microsoft.com/office/word/2010/wordml" xmlns:w15="http://schemas.microsoft.com/office/word/2012/wordml" xmlns:w16cex="http://schemas.microsoft.com/office/word/2018/wordml/cex" xmlns:w16cid="http://schemas.microsoft.com/office/word/2016/wordml/cid" xmlns:w16="http://schemas.microsoft.com/office/word/2018/wordml" xmlns:w16se="http://schemas.microsoft.com/office/word/2015/wordml/symex" xmlns:wpg="http://schemas.microsoft.com/office/word/2010/wordprocessingGroup" xmlns:wpi="http://schemas.microsoft.com/office/word/2010/wordprocessingInk" xmlns:wne="http://schemas.microsoft.com/office/word/2006/wordml" xmlns:wps="http://schemas.microsoft.com/office/word/2010/wordprocessingShape" mc:Ignorable="w14 w15 w16se w16cid w16 w16cex wp14">
   <w:endnote w:type="separator" w:id="-1">
     <w:p>
       <w:pPr>
@@ -7414,7 +7528,7 @@
 </file>
 
 <file path=word/footer1.xml><?xml version="1.0" encoding="utf-8"?>
-<w:ftr xmlns:wpc="http://schemas.microsoft.com/office/word/2010/wordprocessingCanvas" xmlns:cx="http://schemas.microsoft.com/office/drawing/2014/chartex" xmlns:cx1="http://schemas.microsoft.com/office/drawing/2015/9/8/chartex" xmlns:cx2="http://schemas.microsoft.com/office/drawing/2015/10/21/chartex" xmlns:cx3="http://schemas.microsoft.com/office/drawing/2016/5/9/chartex" xmlns:cx4="http://schemas.microsoft.com/office/drawing/2016/5/10/chartex" xmlns:cx5="http://schemas.microsoft.com/office/drawing/2016/5/11/chartex" xmlns:cx6="http://schemas.microsoft.com/office/drawing/2016/5/12/chartex" xmlns:cx7="http://schemas.microsoft.com/office/drawing/2016/5/13/chartex" xmlns:cx8="http://schemas.microsoft.com/office/drawing/2016/5/14/chartex" xmlns:mc="http://schemas.openxmlformats.org/markup-compatibility/2006" xmlns:aink="http://schemas.microsoft.com/office/drawing/2016/ink" xmlns:am3d="http://schemas.microsoft.com/office/drawing/2017/model3d" xmlns:o="urn:schemas-microsoft-com:office:office" xmlns:r="http://schemas.openxmlformats.org/officeDocument/2006/relationships" xmlns:m="http://schemas.openxmlformats.org/officeDocument/2006/math" xmlns:v="urn:schemas-microsoft-com:vml" xmlns:wp14="http://schemas.microsoft.com/office/word/2010/wordprocessingDrawing" xmlns:wp="http://schemas.openxmlformats.org/drawingml/2006/wordprocessingDrawing" xmlns:w10="urn:schemas-microsoft-com:office:word" xmlns:w="http://schemas.openxmlformats.org/wordprocessingml/2006/main" xmlns:w14="http://schemas.microsoft.com/office/word/2010/wordml" xmlns:w15="http://schemas.microsoft.com/office/word/2012/wordml" xmlns:w16cid="http://schemas.microsoft.com/office/word/2016/wordml/cid" xmlns:w16se="http://schemas.microsoft.com/office/word/2015/wordml/symex" xmlns:wpg="http://schemas.microsoft.com/office/word/2010/wordprocessingGroup" xmlns:wpi="http://schemas.microsoft.com/office/word/2010/wordprocessingInk" xmlns:wne="http://schemas.microsoft.com/office/word/2006/wordml" xmlns:wps="http://schemas.microsoft.com/office/word/2010/wordprocessingShape" mc:Ignorable="w14 w15 w16se w16cid wp14">
+<w:ftr xmlns:wpc="http://schemas.microsoft.com/office/word/2010/wordprocessingCanvas" xmlns:cx="http://schemas.microsoft.com/office/drawing/2014/chartex" xmlns:cx1="http://schemas.microsoft.com/office/drawing/2015/9/8/chartex" xmlns:cx2="http://schemas.microsoft.com/office/drawing/2015/10/21/chartex" xmlns:cx3="http://schemas.microsoft.com/office/drawing/2016/5/9/chartex" xmlns:cx4="http://schemas.microsoft.com/office/drawing/2016/5/10/chartex" xmlns:cx5="http://schemas.microsoft.com/office/drawing/2016/5/11/chartex" xmlns:cx6="http://schemas.microsoft.com/office/drawing/2016/5/12/chartex" xmlns:cx7="http://schemas.microsoft.com/office/drawing/2016/5/13/chartex" xmlns:cx8="http://schemas.microsoft.com/office/drawing/2016/5/14/chartex" xmlns:mc="http://schemas.openxmlformats.org/markup-compatibility/2006" xmlns:aink="http://schemas.microsoft.com/office/drawing/2016/ink" xmlns:am3d="http://schemas.microsoft.com/office/drawing/2017/model3d" xmlns:o="urn:schemas-microsoft-com:office:office" xmlns:r="http://schemas.openxmlformats.org/officeDocument/2006/relationships" xmlns:m="http://schemas.openxmlformats.org/officeDocument/2006/math" xmlns:v="urn:schemas-microsoft-com:vml" xmlns:wp14="http://schemas.microsoft.com/office/word/2010/wordprocessingDrawing" xmlns:wp="http://schemas.openxmlformats.org/drawingml/2006/wordprocessingDrawing" xmlns:w10="urn:schemas-microsoft-com:office:word" xmlns:w="http://schemas.openxmlformats.org/wordprocessingml/2006/main" xmlns:w14="http://schemas.microsoft.com/office/word/2010/wordml" xmlns:w15="http://schemas.microsoft.com/office/word/2012/wordml" xmlns:w16cex="http://schemas.microsoft.com/office/word/2018/wordml/cex" xmlns:w16cid="http://schemas.microsoft.com/office/word/2016/wordml/cid" xmlns:w16="http://schemas.microsoft.com/office/word/2018/wordml" xmlns:w16se="http://schemas.microsoft.com/office/word/2015/wordml/symex" xmlns:wpg="http://schemas.microsoft.com/office/word/2010/wordprocessingGroup" xmlns:wpi="http://schemas.microsoft.com/office/word/2010/wordprocessingInk" xmlns:wne="http://schemas.microsoft.com/office/word/2006/wordml" xmlns:wps="http://schemas.microsoft.com/office/word/2010/wordprocessingShape" mc:Ignorable="w14 w15 w16se w16cid w16 w16cex wp14">
   <w:sdt>
     <w:sdtPr>
       <w:id w:val="-1879305169"/>
@@ -7532,7 +7646,7 @@
 </file>
 
 <file path=word/footer2.xml><?xml version="1.0" encoding="utf-8"?>
-<w:ftr xmlns:wpc="http://schemas.microsoft.com/office/word/2010/wordprocessingCanvas" xmlns:cx="http://schemas.microsoft.com/office/drawing/2014/chartex" xmlns:cx1="http://schemas.microsoft.com/office/drawing/2015/9/8/chartex" xmlns:cx2="http://schemas.microsoft.com/office/drawing/2015/10/21/chartex" xmlns:cx3="http://schemas.microsoft.com/office/drawing/2016/5/9/chartex" xmlns:cx4="http://schemas.microsoft.com/office/drawing/2016/5/10/chartex" xmlns:cx5="http://schemas.microsoft.com/office/drawing/2016/5/11/chartex" xmlns:cx6="http://schemas.microsoft.com/office/drawing/2016/5/12/chartex" xmlns:cx7="http://schemas.microsoft.com/office/drawing/2016/5/13/chartex" xmlns:cx8="http://schemas.microsoft.com/office/drawing/2016/5/14/chartex" xmlns:mc="http://schemas.openxmlformats.org/markup-compatibility/2006" xmlns:aink="http://schemas.microsoft.com/office/drawing/2016/ink" xmlns:am3d="http://schemas.microsoft.com/office/drawing/2017/model3d" xmlns:o="urn:schemas-microsoft-com:office:office" xmlns:r="http://schemas.openxmlformats.org/officeDocument/2006/relationships" xmlns:m="http://schemas.openxmlformats.org/officeDocument/2006/math" xmlns:v="urn:schemas-microsoft-com:vml" xmlns:wp14="http://schemas.microsoft.com/office/word/2010/wordprocessingDrawing" xmlns:wp="http://schemas.openxmlformats.org/drawingml/2006/wordprocessingDrawing" xmlns:w10="urn:schemas-microsoft-com:office:word" xmlns:w="http://schemas.openxmlformats.org/wordprocessingml/2006/main" xmlns:w14="http://schemas.microsoft.com/office/word/2010/wordml" xmlns:w15="http://schemas.microsoft.com/office/word/2012/wordml" xmlns:w16cid="http://schemas.microsoft.com/office/word/2016/wordml/cid" xmlns:w16se="http://schemas.microsoft.com/office/word/2015/wordml/symex" xmlns:wpg="http://schemas.microsoft.com/office/word/2010/wordprocessingGroup" xmlns:wpi="http://schemas.microsoft.com/office/word/2010/wordprocessingInk" xmlns:wne="http://schemas.microsoft.com/office/word/2006/wordml" xmlns:wps="http://schemas.microsoft.com/office/word/2010/wordprocessingShape" mc:Ignorable="w14 w15 w16se w16cid wp14">
+<w:ftr xmlns:wpc="http://schemas.microsoft.com/office/word/2010/wordprocessingCanvas" xmlns:cx="http://schemas.microsoft.com/office/drawing/2014/chartex" xmlns:cx1="http://schemas.microsoft.com/office/drawing/2015/9/8/chartex" xmlns:cx2="http://schemas.microsoft.com/office/drawing/2015/10/21/chartex" xmlns:cx3="http://schemas.microsoft.com/office/drawing/2016/5/9/chartex" xmlns:cx4="http://schemas.microsoft.com/office/drawing/2016/5/10/chartex" xmlns:cx5="http://schemas.microsoft.com/office/drawing/2016/5/11/chartex" xmlns:cx6="http://schemas.microsoft.com/office/drawing/2016/5/12/chartex" xmlns:cx7="http://schemas.microsoft.com/office/drawing/2016/5/13/chartex" xmlns:cx8="http://schemas.microsoft.com/office/drawing/2016/5/14/chartex" xmlns:mc="http://schemas.openxmlformats.org/markup-compatibility/2006" xmlns:aink="http://schemas.microsoft.com/office/drawing/2016/ink" xmlns:am3d="http://schemas.microsoft.com/office/drawing/2017/model3d" xmlns:o="urn:schemas-microsoft-com:office:office" xmlns:r="http://schemas.openxmlformats.org/officeDocument/2006/relationships" xmlns:m="http://schemas.openxmlformats.org/officeDocument/2006/math" xmlns:v="urn:schemas-microsoft-com:vml" xmlns:wp14="http://schemas.microsoft.com/office/word/2010/wordprocessingDrawing" xmlns:wp="http://schemas.openxmlformats.org/drawingml/2006/wordprocessingDrawing" xmlns:w10="urn:schemas-microsoft-com:office:word" xmlns:w="http://schemas.openxmlformats.org/wordprocessingml/2006/main" xmlns:w14="http://schemas.microsoft.com/office/word/2010/wordml" xmlns:w15="http://schemas.microsoft.com/office/word/2012/wordml" xmlns:w16cex="http://schemas.microsoft.com/office/word/2018/wordml/cex" xmlns:w16cid="http://schemas.microsoft.com/office/word/2016/wordml/cid" xmlns:w16="http://schemas.microsoft.com/office/word/2018/wordml" xmlns:w16se="http://schemas.microsoft.com/office/word/2015/wordml/symex" xmlns:wpg="http://schemas.microsoft.com/office/word/2010/wordprocessingGroup" xmlns:wpi="http://schemas.microsoft.com/office/word/2010/wordprocessingInk" xmlns:wne="http://schemas.microsoft.com/office/word/2006/wordml" xmlns:wps="http://schemas.microsoft.com/office/word/2010/wordprocessingShape" mc:Ignorable="w14 w15 w16se w16cid w16 w16cex wp14">
   <w:sdt>
     <w:sdtPr>
       <w:id w:val="1320535121"/>
@@ -7680,7 +7794,7 @@
 </file>
 
 <file path=word/footnotes.xml><?xml version="1.0" encoding="utf-8"?>
-<w:footnotes xmlns:wpc="http://schemas.microsoft.com/office/word/2010/wordprocessingCanvas" xmlns:cx="http://schemas.microsoft.com/office/drawing/2014/chartex" xmlns:cx1="http://schemas.microsoft.com/office/drawing/2015/9/8/chartex" xmlns:cx2="http://schemas.microsoft.com/office/drawing/2015/10/21/chartex" xmlns:cx3="http://schemas.microsoft.com/office/drawing/2016/5/9/chartex" xmlns:cx4="http://schemas.microsoft.com/office/drawing/2016/5/10/chartex" xmlns:cx5="http://schemas.microsoft.com/office/drawing/2016/5/11/chartex" xmlns:cx6="http://schemas.microsoft.com/office/drawing/2016/5/12/chartex" xmlns:cx7="http://schemas.microsoft.com/office/drawing/2016/5/13/chartex" xmlns:cx8="http://schemas.microsoft.com/office/drawing/2016/5/14/chartex" xmlns:mc="http://schemas.openxmlformats.org/markup-compatibility/2006" xmlns:aink="http://schemas.microsoft.com/office/drawing/2016/ink" xmlns:am3d="http://schemas.microsoft.com/office/drawing/2017/model3d" xmlns:o="urn:schemas-microsoft-com:office:office" xmlns:r="http://schemas.openxmlformats.org/officeDocument/2006/relationships" xmlns:m="http://schemas.openxmlformats.org/officeDocument/2006/math" xmlns:v="urn:schemas-microsoft-com:vml" xmlns:wp14="http://schemas.microsoft.com/office/word/2010/wordprocessingDrawing" xmlns:wp="http://schemas.openxmlformats.org/drawingml/2006/wordprocessingDrawing" xmlns:w10="urn:schemas-microsoft-com:office:word" xmlns:w="http://schemas.openxmlformats.org/wordprocessingml/2006/main" xmlns:w14="http://schemas.microsoft.com/office/word/2010/wordml" xmlns:w15="http://schemas.microsoft.com/office/word/2012/wordml" xmlns:w16cid="http://schemas.microsoft.com/office/word/2016/wordml/cid" xmlns:w16se="http://schemas.microsoft.com/office/word/2015/wordml/symex" xmlns:wpg="http://schemas.microsoft.com/office/word/2010/wordprocessingGroup" xmlns:wpi="http://schemas.microsoft.com/office/word/2010/wordprocessingInk" xmlns:wne="http://schemas.microsoft.com/office/word/2006/wordml" xmlns:wps="http://schemas.microsoft.com/office/word/2010/wordprocessingShape" mc:Ignorable="w14 w15 w16se w16cid wp14">
+<w:footnotes xmlns:wpc="http://schemas.microsoft.com/office/word/2010/wordprocessingCanvas" xmlns:cx="http://schemas.microsoft.com/office/drawing/2014/chartex" xmlns:cx1="http://schemas.microsoft.com/office/drawing/2015/9/8/chartex" xmlns:cx2="http://schemas.microsoft.com/office/drawing/2015/10/21/chartex" xmlns:cx3="http://schemas.microsoft.com/office/drawing/2016/5/9/chartex" xmlns:cx4="http://schemas.microsoft.com/office/drawing/2016/5/10/chartex" xmlns:cx5="http://schemas.microsoft.com/office/drawing/2016/5/11/chartex" xmlns:cx6="http://schemas.microsoft.com/office/drawing/2016/5/12/chartex" xmlns:cx7="http://schemas.microsoft.com/office/drawing/2016/5/13/chartex" xmlns:cx8="http://schemas.microsoft.com/office/drawing/2016/5/14/chartex" xmlns:mc="http://schemas.openxmlformats.org/markup-compatibility/2006" xmlns:aink="http://schemas.microsoft.com/office/drawing/2016/ink" xmlns:am3d="http://schemas.microsoft.com/office/drawing/2017/model3d" xmlns:o="urn:schemas-microsoft-com:office:office" xmlns:r="http://schemas.openxmlformats.org/officeDocument/2006/relationships" xmlns:m="http://schemas.openxmlformats.org/officeDocument/2006/math" xmlns:v="urn:schemas-microsoft-com:vml" xmlns:wp14="http://schemas.microsoft.com/office/word/2010/wordprocessingDrawing" xmlns:wp="http://schemas.openxmlformats.org/drawingml/2006/wordprocessingDrawing" xmlns:w10="urn:schemas-microsoft-com:office:word" xmlns:w="http://schemas.openxmlformats.org/wordprocessingml/2006/main" xmlns:w14="http://schemas.microsoft.com/office/word/2010/wordml" xmlns:w15="http://schemas.microsoft.com/office/word/2012/wordml" xmlns:w16cex="http://schemas.microsoft.com/office/word/2018/wordml/cex" xmlns:w16cid="http://schemas.microsoft.com/office/word/2016/wordml/cid" xmlns:w16="http://schemas.microsoft.com/office/word/2018/wordml" xmlns:w16se="http://schemas.microsoft.com/office/word/2015/wordml/symex" xmlns:wpg="http://schemas.microsoft.com/office/word/2010/wordprocessingGroup" xmlns:wpi="http://schemas.microsoft.com/office/word/2010/wordprocessingInk" xmlns:wne="http://schemas.microsoft.com/office/word/2006/wordml" xmlns:wps="http://schemas.microsoft.com/office/word/2010/wordprocessingShape" mc:Ignorable="w14 w15 w16se w16cid w16 w16cex wp14">
   <w:footnote w:type="separator" w:id="-1">
     <w:p>
       <w:pPr>
@@ -7707,7 +7821,7 @@
 </file>
 
 <file path=word/header1.xml><?xml version="1.0" encoding="utf-8"?>
-<w:hdr xmlns:wpc="http://schemas.microsoft.com/office/word/2010/wordprocessingCanvas" xmlns:cx="http://schemas.microsoft.com/office/drawing/2014/chartex" xmlns:cx1="http://schemas.microsoft.com/office/drawing/2015/9/8/chartex" xmlns:cx2="http://schemas.microsoft.com/office/drawing/2015/10/21/chartex" xmlns:cx3="http://schemas.microsoft.com/office/drawing/2016/5/9/chartex" xmlns:cx4="http://schemas.microsoft.com/office/drawing/2016/5/10/chartex" xmlns:cx5="http://schemas.microsoft.com/office/drawing/2016/5/11/chartex" xmlns:cx6="http://schemas.microsoft.com/office/drawing/2016/5/12/chartex" xmlns:cx7="http://schemas.microsoft.com/office/drawing/2016/5/13/chartex" xmlns:cx8="http://schemas.microsoft.com/office/drawing/2016/5/14/chartex" xmlns:mc="http://schemas.openxmlformats.org/markup-compatibility/2006" xmlns:aink="http://schemas.microsoft.com/office/drawing/2016/ink" xmlns:am3d="http://schemas.microsoft.com/office/drawing/2017/model3d" xmlns:o="urn:schemas-microsoft-com:office:office" xmlns:r="http://schemas.openxmlformats.org/officeDocument/2006/relationships" xmlns:m="http://schemas.openxmlformats.org/officeDocument/2006/math" xmlns:v="urn:schemas-microsoft-com:vml" xmlns:wp14="http://schemas.microsoft.com/office/word/2010/wordprocessingDrawing" xmlns:wp="http://schemas.openxmlformats.org/drawingml/2006/wordprocessingDrawing" xmlns:w10="urn:schemas-microsoft-com:office:word" xmlns:w="http://schemas.openxmlformats.org/wordprocessingml/2006/main" xmlns:w14="http://schemas.microsoft.com/office/word/2010/wordml" xmlns:w15="http://schemas.microsoft.com/office/word/2012/wordml" xmlns:w16cid="http://schemas.microsoft.com/office/word/2016/wordml/cid" xmlns:w16se="http://schemas.microsoft.com/office/word/2015/wordml/symex" xmlns:wpg="http://schemas.microsoft.com/office/word/2010/wordprocessingGroup" xmlns:wpi="http://schemas.microsoft.com/office/word/2010/wordprocessingInk" xmlns:wne="http://schemas.microsoft.com/office/word/2006/wordml" xmlns:wps="http://schemas.microsoft.com/office/word/2010/wordprocessingShape" mc:Ignorable="w14 w15 w16se w16cid wp14">
+<w:hdr xmlns:wpc="http://schemas.microsoft.com/office/word/2010/wordprocessingCanvas" xmlns:cx="http://schemas.microsoft.com/office/drawing/2014/chartex" xmlns:cx1="http://schemas.microsoft.com/office/drawing/2015/9/8/chartex" xmlns:cx2="http://schemas.microsoft.com/office/drawing/2015/10/21/chartex" xmlns:cx3="http://schemas.microsoft.com/office/drawing/2016/5/9/chartex" xmlns:cx4="http://schemas.microsoft.com/office/drawing/2016/5/10/chartex" xmlns:cx5="http://schemas.microsoft.com/office/drawing/2016/5/11/chartex" xmlns:cx6="http://schemas.microsoft.com/office/drawing/2016/5/12/chartex" xmlns:cx7="http://schemas.microsoft.com/office/drawing/2016/5/13/chartex" xmlns:cx8="http://schemas.microsoft.com/office/drawing/2016/5/14/chartex" xmlns:mc="http://schemas.openxmlformats.org/markup-compatibility/2006" xmlns:aink="http://schemas.microsoft.com/office/drawing/2016/ink" xmlns:am3d="http://schemas.microsoft.com/office/drawing/2017/model3d" xmlns:o="urn:schemas-microsoft-com:office:office" xmlns:r="http://schemas.openxmlformats.org/officeDocument/2006/relationships" xmlns:m="http://schemas.openxmlformats.org/officeDocument/2006/math" xmlns:v="urn:schemas-microsoft-com:vml" xmlns:wp14="http://schemas.microsoft.com/office/word/2010/wordprocessingDrawing" xmlns:wp="http://schemas.openxmlformats.org/drawingml/2006/wordprocessingDrawing" xmlns:w10="urn:schemas-microsoft-com:office:word" xmlns:w="http://schemas.openxmlformats.org/wordprocessingml/2006/main" xmlns:w14="http://schemas.microsoft.com/office/word/2010/wordml" xmlns:w15="http://schemas.microsoft.com/office/word/2012/wordml" xmlns:w16cex="http://schemas.microsoft.com/office/word/2018/wordml/cex" xmlns:w16cid="http://schemas.microsoft.com/office/word/2016/wordml/cid" xmlns:w16="http://schemas.microsoft.com/office/word/2018/wordml" xmlns:w16se="http://schemas.microsoft.com/office/word/2015/wordml/symex" xmlns:wpg="http://schemas.microsoft.com/office/word/2010/wordprocessingGroup" xmlns:wpi="http://schemas.microsoft.com/office/word/2010/wordprocessingInk" xmlns:wne="http://schemas.microsoft.com/office/word/2006/wordml" xmlns:wps="http://schemas.microsoft.com/office/word/2010/wordprocessingShape" mc:Ignorable="w14 w15 w16se w16cid w16 w16cex wp14">
   <w:p>
     <w:pPr>
       <w:pStyle w:val="Header"/>
@@ -7947,7 +8061,7 @@
             </wp:anchor>
           </w:drawing>
         </mc:Choice>
-        <mc:Fallback xmlns:a="http://schemas.openxmlformats.org/drawingml/2006/main" xmlns:pic="http://schemas.openxmlformats.org/drawingml/2006/picture" xmlns:a14="http://schemas.microsoft.com/office/drawing/2010/main">
+        <mc:Fallback xmlns:a14="http://schemas.microsoft.com/office/drawing/2010/main" xmlns:pic="http://schemas.openxmlformats.org/drawingml/2006/picture" xmlns:a="http://schemas.openxmlformats.org/drawingml/2006/main">
           <w:pict w14:anchorId="2500AFBC">
             <v:line id="Straight Connector 2" style="position:absolute;z-index:251660288;visibility:visible;mso-wrap-style:square;mso-width-percent:0;mso-height-percent:0;mso-wrap-distance-left:9pt;mso-wrap-distance-top:0;mso-wrap-distance-right:9pt;mso-wrap-distance-bottom:0;mso-position-horizontal:left;mso-position-horizontal-relative:page;mso-position-vertical:absolute;mso-position-vertical-relative:text;mso-width-percent:0;mso-height-percent:0;mso-width-relative:margin;mso-height-relative:margin" o:spid="_x0000_s1026" strokecolor="#0072c6 [3204]" strokeweight=".5pt" from="0,13.05pt" to="609pt,13.05pt" w14:anchorId="130CE43D" o:gfxdata="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">
               <v:stroke joinstyle="miter"/>
@@ -7967,7 +8081,7 @@
 </file>
 
 <file path=word/numbering.xml><?xml version="1.0" encoding="utf-8"?>
-<w:numbering xmlns:wpc="http://schemas.microsoft.com/office/word/2010/wordprocessingCanvas" xmlns:cx="http://schemas.microsoft.com/office/drawing/2014/chartex" xmlns:cx1="http://schemas.microsoft.com/office/drawing/2015/9/8/chartex" xmlns:cx2="http://schemas.microsoft.com/office/drawing/2015/10/21/chartex" xmlns:cx3="http://schemas.microsoft.com/office/drawing/2016/5/9/chartex" xmlns:cx4="http://schemas.microsoft.com/office/drawing/2016/5/10/chartex" xmlns:cx5="http://schemas.microsoft.com/office/drawing/2016/5/11/chartex" xmlns:cx6="http://schemas.microsoft.com/office/drawing/2016/5/12/chartex" xmlns:cx7="http://schemas.microsoft.com/office/drawing/2016/5/13/chartex" xmlns:cx8="http://schemas.microsoft.com/office/drawing/2016/5/14/chartex" xmlns:mc="http://schemas.openxmlformats.org/markup-compatibility/2006" xmlns:aink="http://schemas.microsoft.com/office/drawing/2016/ink" xmlns:am3d="http://schemas.microsoft.com/office/drawing/2017/model3d" xmlns:o="urn:schemas-microsoft-com:office:office" xmlns:r="http://schemas.openxmlformats.org/officeDocument/2006/relationships" xmlns:m="http://schemas.openxmlformats.org/officeDocument/2006/math" xmlns:v="urn:schemas-microsoft-com:vml" xmlns:wp14="http://schemas.microsoft.com/office/word/2010/wordprocessingDrawing" xmlns:wp="http://schemas.openxmlformats.org/drawingml/2006/wordprocessingDrawing" xmlns:w10="urn:schemas-microsoft-com:office:word" xmlns:w="http://schemas.openxmlformats.org/wordprocessingml/2006/main" xmlns:w14="http://schemas.microsoft.com/office/word/2010/wordml" xmlns:w15="http://schemas.microsoft.com/office/word/2012/wordml" xmlns:w16cid="http://schemas.microsoft.com/office/word/2016/wordml/cid" xmlns:w16se="http://schemas.microsoft.com/office/word/2015/wordml/symex" xmlns:wpg="http://schemas.microsoft.com/office/word/2010/wordprocessingGroup" xmlns:wpi="http://schemas.microsoft.com/office/word/2010/wordprocessingInk" xmlns:wne="http://schemas.microsoft.com/office/word/2006/wordml" xmlns:wps="http://schemas.microsoft.com/office/word/2010/wordprocessingShape" mc:Ignorable="w14 w15 w16se w16cid wp14">
+<w:numbering xmlns:wpc="http://schemas.microsoft.com/office/word/2010/wordprocessingCanvas" xmlns:cx="http://schemas.microsoft.com/office/drawing/2014/chartex" xmlns:cx1="http://schemas.microsoft.com/office/drawing/2015/9/8/chartex" xmlns:cx2="http://schemas.microsoft.com/office/drawing/2015/10/21/chartex" xmlns:cx3="http://schemas.microsoft.com/office/drawing/2016/5/9/chartex" xmlns:cx4="http://schemas.microsoft.com/office/drawing/2016/5/10/chartex" xmlns:cx5="http://schemas.microsoft.com/office/drawing/2016/5/11/chartex" xmlns:cx6="http://schemas.microsoft.com/office/drawing/2016/5/12/chartex" xmlns:cx7="http://schemas.microsoft.com/office/drawing/2016/5/13/chartex" xmlns:cx8="http://schemas.microsoft.com/office/drawing/2016/5/14/chartex" xmlns:mc="http://schemas.openxmlformats.org/markup-compatibility/2006" xmlns:aink="http://schemas.microsoft.com/office/drawing/2016/ink" xmlns:am3d="http://schemas.microsoft.com/office/drawing/2017/model3d" xmlns:o="urn:schemas-microsoft-com:office:office" xmlns:r="http://schemas.openxmlformats.org/officeDocument/2006/relationships" xmlns:m="http://schemas.openxmlformats.org/officeDocument/2006/math" xmlns:v="urn:schemas-microsoft-com:vml" xmlns:wp14="http://schemas.microsoft.com/office/word/2010/wordprocessingDrawing" xmlns:wp="http://schemas.openxmlformats.org/drawingml/2006/wordprocessingDrawing" xmlns:w10="urn:schemas-microsoft-com:office:word" xmlns:w="http://schemas.openxmlformats.org/wordprocessingml/2006/main" xmlns:w14="http://schemas.microsoft.com/office/word/2010/wordml" xmlns:w15="http://schemas.microsoft.com/office/word/2012/wordml" xmlns:w16cex="http://schemas.microsoft.com/office/word/2018/wordml/cex" xmlns:w16cid="http://schemas.microsoft.com/office/word/2016/wordml/cid" xmlns:w16="http://schemas.microsoft.com/office/word/2018/wordml" xmlns:w16se="http://schemas.microsoft.com/office/word/2015/wordml/symex" xmlns:wpg="http://schemas.microsoft.com/office/word/2010/wordprocessingGroup" xmlns:wpi="http://schemas.microsoft.com/office/word/2010/wordprocessingInk" xmlns:wne="http://schemas.microsoft.com/office/word/2006/wordml" xmlns:wps="http://schemas.microsoft.com/office/word/2010/wordprocessingShape" mc:Ignorable="w14 w15 w16se w16cid w16 w16cex wp14">
   <w:abstractNum w:abstractNumId="0" w15:restartNumberingAfterBreak="0">
     <w:nsid w:val="FFFFFF7C"/>
     <w:multiLevelType w:val="singleLevel"/>
@@ -11231,7 +11345,7 @@
 </file>
 
 <file path=word/styles.xml><?xml version="1.0" encoding="utf-8"?>
-<w:styles xmlns:mc="http://schemas.openxmlformats.org/markup-compatibility/2006" xmlns:r="http://schemas.openxmlformats.org/officeDocument/2006/relationships" xmlns:w="http://schemas.openxmlformats.org/wordprocessingml/2006/main" xmlns:w14="http://schemas.microsoft.com/office/word/2010/wordml" xmlns:w15="http://schemas.microsoft.com/office/word/2012/wordml" xmlns:w16cid="http://schemas.microsoft.com/office/word/2016/wordml/cid" xmlns:w16se="http://schemas.microsoft.com/office/word/2015/wordml/symex" mc:Ignorable="w14 w15 w16se w16cid">
+<w:styles xmlns:mc="http://schemas.openxmlformats.org/markup-compatibility/2006" xmlns:r="http://schemas.openxmlformats.org/officeDocument/2006/relationships" xmlns:w="http://schemas.openxmlformats.org/wordprocessingml/2006/main" xmlns:w14="http://schemas.microsoft.com/office/word/2010/wordml" xmlns:w15="http://schemas.microsoft.com/office/word/2012/wordml" xmlns:w16cex="http://schemas.microsoft.com/office/word/2018/wordml/cex" xmlns:w16cid="http://schemas.microsoft.com/office/word/2016/wordml/cid" xmlns:w16="http://schemas.microsoft.com/office/word/2018/wordml" xmlns:w16se="http://schemas.microsoft.com/office/word/2015/wordml/symex" mc:Ignorable="w14 w15 w16se w16cid w16 w16cex">
   <w:docDefaults>
     <w:rPrDefault>
       <w:rPr>

</xml_diff>